<commit_message>
Actualizacion trazabilidad y plan de pruebas
</commit_message>
<xml_diff>
--- a/01 Administración de proyecto/01.2 Seguimiento/IdiomasITSZN_MatrizTrazabilidad_v01.docx
+++ b/01 Administración de proyecto/01.2 Seguimiento/IdiomasITSZN_MatrizTrazabilidad_v01.docx
@@ -237,17 +237,7 @@
                 <w:szCs w:val="16"/>
                 <w:lang w:val="es-MX"/>
               </w:rPr>
-              <w:t>Idiom</w:t>
-            </w:r>
-            <w:bookmarkStart w:id="0" w:name="_GoBack"/>
-            <w:bookmarkEnd w:id="0"/>
-            <w:r>
-              <w:rPr>
-                <w:sz w:val="16"/>
-                <w:szCs w:val="16"/>
-                <w:lang w:val="es-MX"/>
-              </w:rPr>
-              <w:t>asITSZN_</w:t>
+              <w:t>IdiomasITSZN_</w:t>
             </w:r>
             <w:r>
               <w:rPr>
@@ -291,10 +281,10 @@
                   <v:path o:extrusionok="f" gradientshapeok="t" o:connecttype="rect"/>
                   <o:lock v:ext="edit" aspectratio="t"/>
                 </v:shapetype>
-                <v:shape id="_x0000_i1179" type="#_x0000_t75" style="width:139.6pt;height:106.45pt" o:ole="">
+                <v:shape id="_x0000_i1025" type="#_x0000_t75" style="width:139.3pt;height:106.6pt" o:ole="">
                   <v:imagedata r:id="rId7" o:title="" croptop="2055f"/>
                 </v:shape>
-                <o:OLEObject Type="Embed" ProgID="PBrush" ShapeID="_x0000_i1179" DrawAspect="Content" ObjectID="_1581851782" r:id="rId8"/>
+                <o:OLEObject Type="Embed" ProgID="PBrush" ShapeID="_x0000_i1025" DrawAspect="Content" ObjectID="_1581926033" r:id="rId8"/>
               </w:object>
             </w:r>
           </w:p>
@@ -1805,10 +1795,10 @@
             </w:pPr>
             <w:r>
               <w:object w:dxaOrig="2535" w:dyaOrig="1500" w14:anchorId="4B1095FA">
-                <v:shape id="_x0000_i1180" type="#_x0000_t75" style="width:126.45pt;height:75.15pt" o:ole="">
+                <v:shape id="_x0000_i1026" type="#_x0000_t75" style="width:126.25pt;height:74.8pt" o:ole="">
                   <v:imagedata r:id="rId9" o:title=""/>
                 </v:shape>
-                <o:OLEObject Type="Embed" ProgID="PBrush" ShapeID="_x0000_i1180" DrawAspect="Content" ObjectID="_1581851783" r:id="rId10"/>
+                <o:OLEObject Type="Embed" ProgID="PBrush" ShapeID="_x0000_i1026" DrawAspect="Content" ObjectID="_1581926034" r:id="rId10"/>
               </w:object>
             </w:r>
           </w:p>
@@ -2299,10 +2289,10 @@
             </w:pPr>
             <w:r>
               <w:object w:dxaOrig="2475" w:dyaOrig="1470" w14:anchorId="6C49F222">
-                <v:shape id="_x0000_i1181" type="#_x0000_t75" style="width:123.95pt;height:73.9pt" o:ole="">
+                <v:shape id="_x0000_i1027" type="#_x0000_t75" style="width:124.35pt;height:73.85pt" o:ole="">
                   <v:imagedata r:id="rId11" o:title=""/>
                 </v:shape>
-                <o:OLEObject Type="Embed" ProgID="PBrush" ShapeID="_x0000_i1181" DrawAspect="Content" ObjectID="_1581851784" r:id="rId12"/>
+                <o:OLEObject Type="Embed" ProgID="PBrush" ShapeID="_x0000_i1027" DrawAspect="Content" ObjectID="_1581926035" r:id="rId12"/>
               </w:object>
             </w:r>
           </w:p>
@@ -2398,6 +2388,12 @@
                       <w:lang w:val="es-MX"/>
                     </w:rPr>
                   </w:pPr>
+                  <w:r>
+                    <w:rPr>
+                      <w:lang w:val="es-MX"/>
+                    </w:rPr>
+                    <w:t>OK</w:t>
+                  </w:r>
                 </w:p>
               </w:tc>
             </w:tr>
@@ -2432,6 +2428,14 @@
                       <w:lang w:val="es-MX"/>
                     </w:rPr>
                   </w:pPr>
+                  <w:r>
+                    <w:rPr>
+                      <w:lang w:val="es-MX"/>
+                    </w:rPr>
+                    <w:t>OK</w:t>
+                  </w:r>
+                  <w:bookmarkStart w:id="0" w:name="_GoBack"/>
+                  <w:bookmarkEnd w:id="0"/>
                 </w:p>
               </w:tc>
             </w:tr>
@@ -4607,10 +4611,10 @@
             </w:pPr>
             <w:r>
               <w:object w:dxaOrig="1635" w:dyaOrig="675" w14:anchorId="338992C3">
-                <v:shape id="_x0000_i1182" type="#_x0000_t75" style="width:82pt;height:33.8pt" o:ole="">
+                <v:shape id="_x0000_i1028" type="#_x0000_t75" style="width:82.3pt;height:33.65pt" o:ole="">
                   <v:imagedata r:id="rId13" o:title=""/>
                 </v:shape>
-                <o:OLEObject Type="Embed" ProgID="PBrush" ShapeID="_x0000_i1182" DrawAspect="Content" ObjectID="_1581851785" r:id="rId14"/>
+                <o:OLEObject Type="Embed" ProgID="PBrush" ShapeID="_x0000_i1028" DrawAspect="Content" ObjectID="_1581926036" r:id="rId14"/>
               </w:object>
             </w:r>
           </w:p>
@@ -5075,7 +5079,6 @@
                 <w:lang w:val="es-MX"/>
               </w:rPr>
             </w:pPr>
-            <w:proofErr w:type="spellStart"/>
             <w:r>
               <w:rPr>
                 <w:sz w:val="16"/>
@@ -5084,7 +5087,6 @@
               </w:rPr>
               <w:t>IdiomasITSZN_ModuloDocentes</w:t>
             </w:r>
-            <w:proofErr w:type="spellEnd"/>
           </w:p>
         </w:tc>
         <w:tc>
@@ -5100,10 +5102,10 @@
             </w:pPr>
             <w:r>
               <w:object w:dxaOrig="2610" w:dyaOrig="2925" w14:anchorId="11D7EAFE">
-                <v:shape id="_x0000_i1183" type="#_x0000_t75" style="width:130.25pt;height:146.5pt" o:ole="">
+                <v:shape id="_x0000_i1029" type="#_x0000_t75" style="width:129.95pt;height:146.8pt" o:ole="">
                   <v:imagedata r:id="rId15" o:title=""/>
                 </v:shape>
-                <o:OLEObject Type="Embed" ProgID="PBrush" ShapeID="_x0000_i1183" DrawAspect="Content" ObjectID="_1581851786" r:id="rId16"/>
+                <o:OLEObject Type="Embed" ProgID="PBrush" ShapeID="_x0000_i1029" DrawAspect="Content" ObjectID="_1581926037" r:id="rId16"/>
               </w:object>
             </w:r>
           </w:p>
@@ -5637,7 +5639,6 @@
                 <w:lang w:val="es-MX"/>
               </w:rPr>
             </w:pPr>
-            <w:proofErr w:type="spellStart"/>
             <w:r>
               <w:rPr>
                 <w:sz w:val="16"/>
@@ -5646,7 +5647,6 @@
               </w:rPr>
               <w:t>IdiomasITSZN_ModuloAcceso</w:t>
             </w:r>
-            <w:proofErr w:type="spellEnd"/>
           </w:p>
         </w:tc>
         <w:tc>
@@ -5659,10 +5659,10 @@
             </w:pPr>
             <w:r>
               <w:object w:dxaOrig="2160" w:dyaOrig="2835" w14:anchorId="46D8EBC6">
-                <v:shape id="_x0000_i1184" type="#_x0000_t75" style="width:108.3pt;height:141.5pt" o:ole="">
+                <v:shape id="_x0000_i1030" type="#_x0000_t75" style="width:108.45pt;height:141.2pt" o:ole="">
                   <v:imagedata r:id="rId17" o:title=""/>
                 </v:shape>
-                <o:OLEObject Type="Embed" ProgID="PBrush" ShapeID="_x0000_i1184" DrawAspect="Content" ObjectID="_1581851787" r:id="rId18"/>
+                <o:OLEObject Type="Embed" ProgID="PBrush" ShapeID="_x0000_i1030" DrawAspect="Content" ObjectID="_1581926038" r:id="rId18"/>
               </w:object>
             </w:r>
           </w:p>
@@ -6205,7 +6205,6 @@
                 <w:lang w:val="es-MX"/>
               </w:rPr>
             </w:pPr>
-            <w:proofErr w:type="spellStart"/>
             <w:r>
               <w:rPr>
                 <w:sz w:val="16"/>
@@ -6214,7 +6213,6 @@
               </w:rPr>
               <w:t>IdiomasITSZN_ModuloCuentas</w:t>
             </w:r>
-            <w:proofErr w:type="spellEnd"/>
           </w:p>
         </w:tc>
         <w:tc>
@@ -6230,10 +6228,10 @@
             </w:pPr>
             <w:r>
               <w:object w:dxaOrig="2010" w:dyaOrig="1275" w14:anchorId="4FBED260">
-                <v:shape id="_x0000_i1185" type="#_x0000_t75" style="width:100.8pt;height:63.85pt" o:ole="">
+                <v:shape id="_x0000_i1031" type="#_x0000_t75" style="width:101pt;height:63.6pt" o:ole="">
                   <v:imagedata r:id="rId19" o:title=""/>
                 </v:shape>
-                <o:OLEObject Type="Embed" ProgID="PBrush" ShapeID="_x0000_i1185" DrawAspect="Content" ObjectID="_1581851788" r:id="rId20"/>
+                <o:OLEObject Type="Embed" ProgID="PBrush" ShapeID="_x0000_i1031" DrawAspect="Content" ObjectID="_1581926039" r:id="rId20"/>
               </w:object>
             </w:r>
           </w:p>

</xml_diff>